<commit_message>
java phase 1 assessment
</commit_message>
<xml_diff>
--- a/Project Details.docx
+++ b/Project Details.docx
@@ -3,13 +3,30 @@
 <w:document xmlns:ve="http://schemas.openxmlformats.org/markup-compatibility/2006" xmlns:o="urn:schemas-microsoft-com:office:office" xmlns:r="http://schemas.openxmlformats.org/officeDocument/2006/relationships" xmlns:m="http://schemas.openxmlformats.org/officeDocument/2006/math" xmlns:v="urn:schemas-microsoft-com:vml" xmlns:wp="http://schemas.openxmlformats.org/drawingml/2006/wordprocessingDrawing" xmlns:w10="urn:schemas-microsoft-com:office:word" xmlns:w="http://schemas.openxmlformats.org/wordprocessingml/2006/main" xmlns:wne="http://schemas.microsoft.com/office/word/2006/wordml">
   <w:body>
     <w:p>
+      <w:pPr>
+        <w:autoSpaceDE w:val="0"/>
+        <w:autoSpaceDN w:val="0"/>
+        <w:adjustRightInd w:val="0"/>
+        <w:spacing w:after="0" w:line="240" w:lineRule="auto"/>
+        <w:rPr>
+          <w:rFonts w:ascii="Lucida Console" w:hAnsi="Lucida Console" w:cs="Lucida Console"/>
+          <w:sz w:val="18"/>
+          <w:szCs w:val="18"/>
+        </w:rPr>
+      </w:pPr>
       <w:r>
         <w:t xml:space="preserve">Git link: </w:t>
       </w:r>
       <w:r>
-        <w:t>Partho25-creator/github.com</w:t>
-      </w:r>
-    </w:p>
+        <w:rPr>
+          <w:rFonts w:ascii="Lucida Console" w:hAnsi="Lucida Console" w:cs="Lucida Console"/>
+          <w:sz w:val="18"/>
+          <w:szCs w:val="18"/>
+        </w:rPr>
+        <w:t>https://github.com/Partho25-creator/java-phase-1-assessment.git</w:t>
+      </w:r>
+    </w:p>
+    <w:p/>
     <w:p>
       <w:r>
         <w:t>Source code:</w:t>

</xml_diff>